<commit_message>
complete adder_subtractor_test and fix adder_subtractor
</commit_message>
<xml_diff>
--- a/lab05/results.docx
+++ b/lab05/results.docx
@@ -8,9 +8,9 @@
           <w:noProof/>
         </w:rPr>
         <w:drawing>
-          <wp:inline distT="0" distB="0" distL="0" distR="0" wp14:anchorId="30F92ACB" wp14:editId="45DEEDD8">
-            <wp:extent cx="5943600" cy="1857375"/>
-            <wp:effectExtent l="0" t="0" r="0" b="9525"/>
+          <wp:inline distT="0" distB="0" distL="0" distR="0" wp14:anchorId="30F92ACB" wp14:editId="04E86AF9">
+            <wp:extent cx="5838299" cy="3257550"/>
+            <wp:effectExtent l="0" t="0" r="0" b="0"/>
             <wp:docPr id="1" name="Picture 1"/>
             <wp:cNvGraphicFramePr>
               <a:graphicFrameLocks xmlns:a="http://schemas.openxmlformats.org/drawingml/2006/main" noChangeAspect="1"/>
@@ -22,20 +22,27 @@
                     <pic:cNvPr id="1" name=""/>
                     <pic:cNvPicPr/>
                   </pic:nvPicPr>
-                  <pic:blipFill>
+                  <pic:blipFill rotWithShape="1">
                     <a:blip r:embed="rId4"/>
-                    <a:stretch>
-                      <a:fillRect/>
-                    </a:stretch>
+                    <a:srcRect r="49839" b="10440"/>
+                    <a:stretch/>
                   </pic:blipFill>
-                  <pic:spPr>
+                  <pic:spPr bwMode="auto">
                     <a:xfrm>
                       <a:off x="0" y="0"/>
-                      <a:ext cx="5943600" cy="1857375"/>
+                      <a:ext cx="5866063" cy="3273041"/>
                     </a:xfrm>
                     <a:prstGeom prst="rect">
                       <a:avLst/>
                     </a:prstGeom>
+                    <a:ln>
+                      <a:noFill/>
+                    </a:ln>
+                    <a:extLst>
+                      <a:ext uri="{53640926-AAD7-44D8-BBD7-CCE9431645EC}">
+                        <a14:shadowObscured xmlns:a14="http://schemas.microsoft.com/office/drawing/2010/main"/>
+                      </a:ext>
+                    </a:extLst>
                   </pic:spPr>
                 </pic:pic>
               </a:graphicData>
@@ -48,9 +55,9 @@
           <w:noProof/>
         </w:rPr>
         <w:drawing>
-          <wp:inline distT="0" distB="0" distL="0" distR="0" wp14:anchorId="286DAFF8" wp14:editId="3D82ECAF">
-            <wp:extent cx="5943600" cy="1857375"/>
-            <wp:effectExtent l="0" t="0" r="0" b="9525"/>
+          <wp:inline distT="0" distB="0" distL="0" distR="0" wp14:anchorId="286DAFF8" wp14:editId="1B1D36A9">
+            <wp:extent cx="5857875" cy="3293885"/>
+            <wp:effectExtent l="0" t="0" r="0" b="1905"/>
             <wp:docPr id="2" name="Picture 2"/>
             <wp:cNvGraphicFramePr>
               <a:graphicFrameLocks xmlns:a="http://schemas.openxmlformats.org/drawingml/2006/main" noChangeAspect="1"/>
@@ -62,8 +69,58 @@
                     <pic:cNvPr id="1" name=""/>
                     <pic:cNvPicPr/>
                   </pic:nvPicPr>
+                  <pic:blipFill rotWithShape="1">
+                    <a:blip r:embed="rId5"/>
+                    <a:srcRect r="49839" b="9744"/>
+                    <a:stretch/>
+                  </pic:blipFill>
+                  <pic:spPr bwMode="auto">
+                    <a:xfrm>
+                      <a:off x="0" y="0"/>
+                      <a:ext cx="5876147" cy="3304159"/>
+                    </a:xfrm>
+                    <a:prstGeom prst="rect">
+                      <a:avLst/>
+                    </a:prstGeom>
+                    <a:ln>
+                      <a:noFill/>
+                    </a:ln>
+                    <a:extLst>
+                      <a:ext uri="{53640926-AAD7-44D8-BBD7-CCE9431645EC}">
+                        <a14:shadowObscured xmlns:a14="http://schemas.microsoft.com/office/drawing/2010/main"/>
+                      </a:ext>
+                    </a:extLst>
+                  </pic:spPr>
+                </pic:pic>
+              </a:graphicData>
+            </a:graphic>
+          </wp:inline>
+        </w:drawing>
+      </w:r>
+    </w:p>
+    <w:p>
+      <w:r>
+        <w:rPr>
+          <w:noProof/>
+        </w:rPr>
+        <w:lastRenderedPageBreak/>
+        <w:drawing>
+          <wp:inline distT="0" distB="0" distL="0" distR="0" wp14:anchorId="70856572" wp14:editId="50ED886B">
+            <wp:extent cx="5943600" cy="3343275"/>
+            <wp:effectExtent l="0" t="0" r="0" b="9525"/>
+            <wp:docPr id="4" name="Picture 4"/>
+            <wp:cNvGraphicFramePr>
+              <a:graphicFrameLocks xmlns:a="http://schemas.openxmlformats.org/drawingml/2006/main" noChangeAspect="1"/>
+            </wp:cNvGraphicFramePr>
+            <a:graphic xmlns:a="http://schemas.openxmlformats.org/drawingml/2006/main">
+              <a:graphicData uri="http://schemas.openxmlformats.org/drawingml/2006/picture">
+                <pic:pic xmlns:pic="http://schemas.openxmlformats.org/drawingml/2006/picture">
+                  <pic:nvPicPr>
+                    <pic:cNvPr id="1" name=""/>
+                    <pic:cNvPicPr/>
+                  </pic:nvPicPr>
                   <pic:blipFill>
-                    <a:blip r:embed="rId5"/>
+                    <a:blip r:embed="rId6"/>
                     <a:stretch>
                       <a:fillRect/>
                     </a:stretch>
@@ -71,7 +128,7 @@
                   <pic:spPr>
                     <a:xfrm>
                       <a:off x="0" y="0"/>
-                      <a:ext cx="5943600" cy="1857375"/>
+                      <a:ext cx="5943600" cy="3343275"/>
                     </a:xfrm>
                     <a:prstGeom prst="rect">
                       <a:avLst/>
@@ -217,6 +274,7 @@
     <w:lsdException w:name="HTML Sample" w:semiHidden="1" w:unhideWhenUsed="1"/>
     <w:lsdException w:name="HTML Typewriter" w:semiHidden="1" w:unhideWhenUsed="1"/>
     <w:lsdException w:name="HTML Variable" w:semiHidden="1" w:unhideWhenUsed="1"/>
+    <w:lsdException w:name="Normal Table" w:semiHidden="1" w:unhideWhenUsed="1"/>
     <w:lsdException w:name="annotation subject" w:semiHidden="1" w:unhideWhenUsed="1"/>
     <w:lsdException w:name="No List" w:semiHidden="1" w:unhideWhenUsed="1"/>
     <w:lsdException w:name="Outline List 1" w:semiHidden="1" w:unhideWhenUsed="1"/>
@@ -259,8 +317,11 @@
     <w:lsdException w:name="Table Contemporary" w:semiHidden="1" w:unhideWhenUsed="1"/>
     <w:lsdException w:name="Table Elegant" w:semiHidden="1" w:unhideWhenUsed="1"/>
     <w:lsdException w:name="Table Professional" w:semiHidden="1" w:unhideWhenUsed="1"/>
+    <w:lsdException w:name="Table Subtle 1" w:semiHidden="1" w:unhideWhenUsed="1"/>
     <w:lsdException w:name="Table Subtle 2" w:semiHidden="1" w:unhideWhenUsed="1"/>
     <w:lsdException w:name="Table Web 1" w:semiHidden="1" w:unhideWhenUsed="1"/>
+    <w:lsdException w:name="Table Web 2" w:semiHidden="1" w:unhideWhenUsed="1"/>
+    <w:lsdException w:name="Table Web 3" w:semiHidden="1" w:unhideWhenUsed="1"/>
     <w:lsdException w:name="Balloon Text" w:semiHidden="1" w:unhideWhenUsed="1"/>
     <w:lsdException w:name="Table Grid" w:uiPriority="39"/>
     <w:lsdException w:name="Table Theme" w:semiHidden="1" w:unhideWhenUsed="1"/>

</xml_diff>

<commit_message>
added lab report to lab5
</commit_message>
<xml_diff>
--- a/lab05/results.docx
+++ b/lab05/results.docx
@@ -1,6 +1,6 @@
 
 <file path=word/document.xml><?xml version="1.0" encoding="utf-8"?>
-<w:document xmlns:wpc="http://schemas.microsoft.com/office/word/2010/wordprocessingCanvas" xmlns:cx="http://schemas.microsoft.com/office/drawing/2014/chartex" xmlns:cx1="http://schemas.microsoft.com/office/drawing/2015/9/8/chartex" xmlns:cx2="http://schemas.microsoft.com/office/drawing/2015/10/21/chartex" xmlns:cx3="http://schemas.microsoft.com/office/drawing/2016/5/9/chartex" xmlns:cx4="http://schemas.microsoft.com/office/drawing/2016/5/10/chartex" xmlns:cx5="http://schemas.microsoft.com/office/drawing/2016/5/11/chartex" xmlns:cx6="http://schemas.microsoft.com/office/drawing/2016/5/12/chartex" xmlns:cx7="http://schemas.microsoft.com/office/drawing/2016/5/13/chartex" xmlns:cx8="http://schemas.microsoft.com/office/drawing/2016/5/14/chartex" xmlns:mc="http://schemas.openxmlformats.org/markup-compatibility/2006" xmlns:aink="http://schemas.microsoft.com/office/drawing/2016/ink" xmlns:am3d="http://schemas.microsoft.com/office/drawing/2017/model3d" xmlns:o="urn:schemas-microsoft-com:office:office" xmlns:r="http://schemas.openxmlformats.org/officeDocument/2006/relationships" xmlns:m="http://schemas.openxmlformats.org/officeDocument/2006/math" xmlns:v="urn:schemas-microsoft-com:vml" xmlns:wp14="http://schemas.microsoft.com/office/word/2010/wordprocessingDrawing" xmlns:wp="http://schemas.openxmlformats.org/drawingml/2006/wordprocessingDrawing" xmlns:w10="urn:schemas-microsoft-com:office:word" xmlns:w="http://schemas.openxmlformats.org/wordprocessingml/2006/main" xmlns:w14="http://schemas.microsoft.com/office/word/2010/wordml" xmlns:w15="http://schemas.microsoft.com/office/word/2012/wordml" xmlns:w16cid="http://schemas.microsoft.com/office/word/2016/wordml/cid" xmlns:w16se="http://schemas.microsoft.com/office/word/2015/wordml/symex" xmlns:wpg="http://schemas.microsoft.com/office/word/2010/wordprocessingGroup" xmlns:wpi="http://schemas.microsoft.com/office/word/2010/wordprocessingInk" xmlns:wne="http://schemas.microsoft.com/office/word/2006/wordml" xmlns:wps="http://schemas.microsoft.com/office/word/2010/wordprocessingShape" mc:Ignorable="w14 w15 w16se w16cid wp14">
+<w:document xmlns:wpc="http://schemas.microsoft.com/office/word/2010/wordprocessingCanvas" xmlns:cx="http://schemas.microsoft.com/office/drawing/2014/chartex" xmlns:cx1="http://schemas.microsoft.com/office/drawing/2015/9/8/chartex" xmlns:cx2="http://schemas.microsoft.com/office/drawing/2015/10/21/chartex" xmlns:cx3="http://schemas.microsoft.com/office/drawing/2016/5/9/chartex" xmlns:cx4="http://schemas.microsoft.com/office/drawing/2016/5/10/chartex" xmlns:cx5="http://schemas.microsoft.com/office/drawing/2016/5/11/chartex" xmlns:cx6="http://schemas.microsoft.com/office/drawing/2016/5/12/chartex" xmlns:cx7="http://schemas.microsoft.com/office/drawing/2016/5/13/chartex" xmlns:cx8="http://schemas.microsoft.com/office/drawing/2016/5/14/chartex" xmlns:mc="http://schemas.openxmlformats.org/markup-compatibility/2006" xmlns:aink="http://schemas.microsoft.com/office/drawing/2016/ink" xmlns:am3d="http://schemas.microsoft.com/office/drawing/2017/model3d" xmlns:o="urn:schemas-microsoft-com:office:office" xmlns:r="http://schemas.openxmlformats.org/officeDocument/2006/relationships" xmlns:m="http://schemas.openxmlformats.org/officeDocument/2006/math" xmlns:v="urn:schemas-microsoft-com:vml" xmlns:wp14="http://schemas.microsoft.com/office/word/2010/wordprocessingDrawing" xmlns:wp="http://schemas.openxmlformats.org/drawingml/2006/wordprocessingDrawing" xmlns:w10="urn:schemas-microsoft-com:office:word" xmlns:w="http://schemas.openxmlformats.org/wordprocessingml/2006/main" xmlns:w14="http://schemas.microsoft.com/office/word/2010/wordml" xmlns:w15="http://schemas.microsoft.com/office/word/2012/wordml" xmlns:w16cex="http://schemas.microsoft.com/office/word/2018/wordml/cex" xmlns:w16cid="http://schemas.microsoft.com/office/word/2016/wordml/cid" xmlns:w16="http://schemas.microsoft.com/office/word/2018/wordml" xmlns:w16se="http://schemas.microsoft.com/office/word/2015/wordml/symex" xmlns:wpg="http://schemas.microsoft.com/office/word/2010/wordprocessingGroup" xmlns:wpi="http://schemas.microsoft.com/office/word/2010/wordprocessingInk" xmlns:wne="http://schemas.microsoft.com/office/word/2006/wordml" xmlns:wps="http://schemas.microsoft.com/office/word/2010/wordprocessingShape" mc:Ignorable="w14 w15 w16se w16cid w16 w16cex wp14">
   <w:body>
     <w:p>
       <w:r>
@@ -8,9 +8,9 @@
           <w:noProof/>
         </w:rPr>
         <w:drawing>
-          <wp:inline distT="0" distB="0" distL="0" distR="0" wp14:anchorId="30F92ACB" wp14:editId="04E86AF9">
-            <wp:extent cx="5838299" cy="3257550"/>
-            <wp:effectExtent l="0" t="0" r="0" b="0"/>
+          <wp:inline distT="0" distB="0" distL="0" distR="0" wp14:anchorId="30F92ACB" wp14:editId="496BB317">
+            <wp:extent cx="29894446" cy="16679972"/>
+            <wp:effectExtent l="0" t="0" r="0" b="8255"/>
             <wp:docPr id="1" name="Picture 1"/>
             <wp:cNvGraphicFramePr>
               <a:graphicFrameLocks xmlns:a="http://schemas.openxmlformats.org/drawingml/2006/main" noChangeAspect="1"/>
@@ -30,7 +30,7 @@
                   <pic:spPr bwMode="auto">
                     <a:xfrm>
                       <a:off x="0" y="0"/>
-                      <a:ext cx="5866063" cy="3273041"/>
+                      <a:ext cx="29958389" cy="16715650"/>
                     </a:xfrm>
                     <a:prstGeom prst="rect">
                       <a:avLst/>
@@ -54,10 +54,11 @@
         <w:rPr>
           <w:noProof/>
         </w:rPr>
+        <w:lastRenderedPageBreak/>
         <w:drawing>
-          <wp:inline distT="0" distB="0" distL="0" distR="0" wp14:anchorId="286DAFF8" wp14:editId="1B1D36A9">
-            <wp:extent cx="5857875" cy="3293885"/>
-            <wp:effectExtent l="0" t="0" r="0" b="1905"/>
+          <wp:inline distT="0" distB="0" distL="0" distR="0" wp14:anchorId="286DAFF8" wp14:editId="3AC641AF">
+            <wp:extent cx="31010292" cy="17437100"/>
+            <wp:effectExtent l="0" t="0" r="3175" b="0"/>
             <wp:docPr id="2" name="Picture 2"/>
             <wp:cNvGraphicFramePr>
               <a:graphicFrameLocks xmlns:a="http://schemas.openxmlformats.org/drawingml/2006/main" noChangeAspect="1"/>
@@ -77,7 +78,7 @@
                   <pic:spPr bwMode="auto">
                     <a:xfrm>
                       <a:off x="0" y="0"/>
-                      <a:ext cx="5876147" cy="3304159"/>
+                      <a:ext cx="31063570" cy="17467058"/>
                     </a:xfrm>
                     <a:prstGeom prst="rect">
                       <a:avLst/>
@@ -105,9 +106,9 @@
         </w:rPr>
         <w:lastRenderedPageBreak/>
         <w:drawing>
-          <wp:inline distT="0" distB="0" distL="0" distR="0" wp14:anchorId="70856572" wp14:editId="50ED886B">
-            <wp:extent cx="5943600" cy="3343275"/>
-            <wp:effectExtent l="0" t="0" r="0" b="9525"/>
+          <wp:inline distT="0" distB="0" distL="0" distR="0" wp14:anchorId="70856572" wp14:editId="6700D5AB">
+            <wp:extent cx="30868197" cy="17363361"/>
+            <wp:effectExtent l="0" t="0" r="0" b="0"/>
             <wp:docPr id="4" name="Picture 4"/>
             <wp:cNvGraphicFramePr>
               <a:graphicFrameLocks xmlns:a="http://schemas.openxmlformats.org/drawingml/2006/main" noChangeAspect="1"/>
@@ -128,7 +129,7 @@
                   <pic:spPr>
                     <a:xfrm>
                       <a:off x="0" y="0"/>
-                      <a:ext cx="5943600" cy="3343275"/>
+                      <a:ext cx="30905615" cy="17384409"/>
                     </a:xfrm>
                     <a:prstGeom prst="rect">
                       <a:avLst/>
@@ -152,7 +153,7 @@
 </file>
 
 <file path=word/styles.xml><?xml version="1.0" encoding="utf-8"?>
-<w:styles xmlns:mc="http://schemas.openxmlformats.org/markup-compatibility/2006" xmlns:r="http://schemas.openxmlformats.org/officeDocument/2006/relationships" xmlns:w="http://schemas.openxmlformats.org/wordprocessingml/2006/main" xmlns:w14="http://schemas.microsoft.com/office/word/2010/wordml" xmlns:w15="http://schemas.microsoft.com/office/word/2012/wordml" xmlns:w16cid="http://schemas.microsoft.com/office/word/2016/wordml/cid" xmlns:w16se="http://schemas.microsoft.com/office/word/2015/wordml/symex" mc:Ignorable="w14 w15 w16se w16cid">
+<w:styles xmlns:mc="http://schemas.openxmlformats.org/markup-compatibility/2006" xmlns:r="http://schemas.openxmlformats.org/officeDocument/2006/relationships" xmlns:w="http://schemas.openxmlformats.org/wordprocessingml/2006/main" xmlns:w14="http://schemas.microsoft.com/office/word/2010/wordml" xmlns:w15="http://schemas.microsoft.com/office/word/2012/wordml" xmlns:w16cex="http://schemas.microsoft.com/office/word/2018/wordml/cex" xmlns:w16cid="http://schemas.microsoft.com/office/word/2016/wordml/cid" xmlns:w16="http://schemas.microsoft.com/office/word/2018/wordml" xmlns:w16se="http://schemas.microsoft.com/office/word/2015/wordml/symex" mc:Ignorable="w14 w15 w16se w16cid w16 w16cex">
   <w:docDefaults>
     <w:rPrDefault>
       <w:rPr>

</xml_diff>